<commit_message>
Update de curso junio 2019
</commit_message>
<xml_diff>
--- a/Presentaciones/Curso Polymer Softtek v2.0.docx
+++ b/Presentaciones/Curso Polymer Softtek v2.0.docx
@@ -1312,25 +1312,7 @@
                 <w:szCs w:val="20"/>
                 <w:lang w:val="en-US"/>
               </w:rPr>
-              <w:t>W</w:t>
-            </w:r>
-            <w:r>
-              <w:rPr>
-                <w:rFonts w:ascii="Calibri" w:eastAsia="Calibri" w:hAnsi="Calibri" w:cs="Calibri"/>
-                <w:sz w:val="20"/>
-                <w:szCs w:val="20"/>
-                <w:lang w:val="en-US"/>
-              </w:rPr>
-              <w:t>eb server</w:t>
-            </w:r>
-            <w:r>
-              <w:rPr>
-                <w:rFonts w:ascii="Calibri" w:eastAsia="Calibri" w:hAnsi="Calibri" w:cs="Calibri"/>
-                <w:sz w:val="20"/>
-                <w:szCs w:val="20"/>
-                <w:lang w:val="en-US"/>
-              </w:rPr>
-              <w:t xml:space="preserve"> for Chrome</w:t>
+              <w:t>Web server for Chrome</w:t>
             </w:r>
           </w:p>
           <w:p>
@@ -1423,6 +1405,7 @@
                 <w:rFonts w:asciiTheme="majorHAnsi" w:hAnsiTheme="majorHAnsi" w:cstheme="majorHAnsi"/>
                 <w:sz w:val="20"/>
                 <w:szCs w:val="20"/>
+                <w:lang w:val="en-US"/>
               </w:rPr>
             </w:pPr>
           </w:p>
@@ -1433,6 +1416,7 @@
                 <w:rFonts w:asciiTheme="majorHAnsi" w:hAnsiTheme="majorHAnsi" w:cstheme="majorHAnsi"/>
                 <w:sz w:val="20"/>
                 <w:szCs w:val="20"/>
+                <w:lang w:val="en-US"/>
               </w:rPr>
             </w:pPr>
           </w:p>
@@ -1460,7 +1444,7 @@
               <w:rPr>
                 <w:rFonts w:ascii="Tahoma" w:eastAsia="Times New Roman" w:hAnsi="Tahoma" w:cs="Tahoma"/>
                 <w:color w:val="000000"/>
-                <w:sz w:val="20"/>
+                <w:sz w:val="18"/>
                 <w:szCs w:val="20"/>
               </w:rPr>
             </w:pPr>
@@ -1469,7 +1453,7 @@
                 <w:rPr>
                   <w:rStyle w:val="Hyperlink"/>
                   <w:rFonts w:ascii="Tahoma" w:eastAsia="Times New Roman" w:hAnsi="Tahoma" w:cs="Tahoma"/>
-                  <w:sz w:val="20"/>
+                  <w:sz w:val="18"/>
                   <w:szCs w:val="20"/>
                 </w:rPr>
                 <w:t>https://www.careerride.com/online-practice-test/Oops</w:t>
@@ -1482,7 +1466,7 @@
               <w:rPr>
                 <w:rFonts w:ascii="Tahoma" w:eastAsia="Times New Roman" w:hAnsi="Tahoma" w:cs="Tahoma"/>
                 <w:color w:val="000000"/>
-                <w:sz w:val="20"/>
+                <w:sz w:val="18"/>
                 <w:szCs w:val="20"/>
               </w:rPr>
             </w:pPr>
@@ -1491,7 +1475,7 @@
                 <w:rPr>
                   <w:rStyle w:val="Hyperlink"/>
                   <w:rFonts w:ascii="Tahoma" w:eastAsia="Times New Roman" w:hAnsi="Tahoma" w:cs="Tahoma"/>
-                  <w:sz w:val="20"/>
+                  <w:sz w:val="18"/>
                   <w:szCs w:val="20"/>
                 </w:rPr>
                 <w:t>https://escuela.it/cursos/curso-de-polymer-2/clase/web-components-v1-y-polymer-2</w:t>
@@ -1906,11 +1890,29 @@
               <w:cnfStyle w:val="000000000000" w:firstRow="0" w:lastRow="0" w:firstColumn="0" w:lastColumn="0" w:oddVBand="0" w:evenVBand="0" w:oddHBand="0" w:evenHBand="0" w:firstRowFirstColumn="0" w:firstRowLastColumn="0" w:lastRowFirstColumn="0" w:lastRowLastColumn="0"/>
               <w:rPr>
                 <w:rFonts w:ascii="Calibri" w:eastAsia="Calibri" w:hAnsi="Calibri" w:cs="Calibri"/>
-                <w:b/>
-                <w:sz w:val="20"/>
-                <w:szCs w:val="20"/>
-              </w:rPr>
-            </w:pPr>
+                <w:sz w:val="20"/>
+                <w:szCs w:val="20"/>
+              </w:rPr>
+            </w:pPr>
+            <w:hyperlink r:id="rId10" w:history="1">
+              <w:r>
+                <w:rPr>
+                  <w:rStyle w:val="Hyperlink"/>
+                  <w:rFonts w:ascii="Calibri" w:eastAsia="Calibri" w:hAnsi="Calibri" w:cs="Calibri"/>
+                  <w:sz w:val="20"/>
+                  <w:szCs w:val="20"/>
+                </w:rPr>
+                <w:t>https://www.careerride.com/online-practice-test/Oops</w:t>
+              </w:r>
+            </w:hyperlink>
+            <w:r>
+              <w:rPr>
+                <w:rFonts w:ascii="Calibri" w:eastAsia="Calibri" w:hAnsi="Calibri" w:cs="Calibri"/>
+                <w:sz w:val="20"/>
+                <w:szCs w:val="20"/>
+              </w:rPr>
+              <w:t xml:space="preserve"> </w:t>
+            </w:r>
           </w:p>
           <w:p>
             <w:pPr>
@@ -2553,11 +2555,31 @@
               <w:rPr>
                 <w:rFonts w:ascii="Calibri" w:eastAsia="Times New Roman" w:hAnsi="Calibri" w:cs="Calibri"/>
                 <w:color w:val="000000"/>
-                <w:sz w:val="20"/>
-                <w:szCs w:val="20"/>
-              </w:rPr>
-            </w:pPr>
-            <w:hyperlink r:id="rId10" w:history="1">
+                <w:sz w:val="16"/>
+                <w:szCs w:val="20"/>
+              </w:rPr>
+            </w:pPr>
+            <w:hyperlink r:id="rId11" w:history="1">
+              <w:r>
+                <w:rPr>
+                  <w:rStyle w:val="Hyperlink"/>
+                  <w:sz w:val="18"/>
+                </w:rPr>
+                <w:t>http://www.cs.sjsu.edu/faculty/pearce/modules/lectures/web/javascript/dom.htm</w:t>
+              </w:r>
+            </w:hyperlink>
+          </w:p>
+          <w:p>
+            <w:pPr>
+              <w:cnfStyle w:val="000000100000" w:firstRow="0" w:lastRow="0" w:firstColumn="0" w:lastColumn="0" w:oddVBand="0" w:evenVBand="0" w:oddHBand="1" w:evenHBand="0" w:firstRowFirstColumn="0" w:firstRowLastColumn="0" w:lastRowFirstColumn="0" w:lastRowLastColumn="0"/>
+              <w:rPr>
+                <w:rFonts w:ascii="Calibri" w:eastAsia="Times New Roman" w:hAnsi="Calibri" w:cs="Calibri"/>
+                <w:color w:val="000000"/>
+                <w:sz w:val="20"/>
+                <w:szCs w:val="20"/>
+              </w:rPr>
+            </w:pPr>
+            <w:hyperlink r:id="rId12" w:history="1">
               <w:r>
                 <w:rPr>
                   <w:rStyle w:val="Hyperlink"/>
@@ -2588,7 +2610,7 @@
                 <w:szCs w:val="20"/>
               </w:rPr>
             </w:pPr>
-            <w:hyperlink r:id="rId11" w:history="1">
+            <w:hyperlink r:id="rId13" w:history="1">
               <w:r>
                 <w:rPr>
                   <w:rStyle w:val="Hyperlink"/>
@@ -2609,7 +2631,7 @@
                 <w:szCs w:val="20"/>
               </w:rPr>
             </w:pPr>
-            <w:hyperlink r:id="rId12" w:history="1">
+            <w:hyperlink r:id="rId14" w:history="1">
               <w:r>
                 <w:rPr>
                   <w:rStyle w:val="Hyperlink"/>
@@ -2630,7 +2652,7 @@
                 <w:sz w:val="20"/>
               </w:rPr>
             </w:pPr>
-            <w:hyperlink r:id="rId13" w:history="1">
+            <w:hyperlink r:id="rId15" w:history="1">
               <w:r>
                 <w:rPr>
                   <w:rStyle w:val="Hyperlink"/>
@@ -2662,6 +2684,26 @@
                 <w:szCs w:val="20"/>
               </w:rPr>
             </w:pPr>
+            <w:hyperlink r:id="rId16" w:history="1">
+              <w:r>
+                <w:rPr>
+                  <w:rStyle w:val="Hyperlink"/>
+                  <w:rFonts w:ascii="Tahoma" w:eastAsia="Times New Roman" w:hAnsi="Tahoma" w:cs="Tahoma"/>
+                  <w:sz w:val="20"/>
+                  <w:szCs w:val="20"/>
+                </w:rPr>
+                <w:t>https://dillinger.io/</w:t>
+              </w:r>
+            </w:hyperlink>
+            <w:r>
+              <w:rPr>
+                <w:rFonts w:ascii="Tahoma" w:eastAsia="Times New Roman" w:hAnsi="Tahoma" w:cs="Tahoma"/>
+                <w:color w:val="000000"/>
+                <w:sz w:val="20"/>
+                <w:szCs w:val="20"/>
+              </w:rPr>
+              <w:t xml:space="preserve"> </w:t>
+            </w:r>
           </w:p>
         </w:tc>
         <w:tc>
@@ -3265,7 +3307,7 @@
                 <w:lang w:eastAsia="es-MX"/>
               </w:rPr>
             </w:pPr>
-            <w:hyperlink r:id="rId14" w:history="1">
+            <w:hyperlink r:id="rId17" w:history="1">
               <w:r>
                 <w:rPr>
                   <w:rStyle w:val="Hyperlink"/>
@@ -4429,7 +4471,7 @@
                 <w:sz w:val="20"/>
               </w:rPr>
             </w:pPr>
-            <w:hyperlink r:id="rId15" w:anchor="StatementBodies" w:history="1">
+            <w:hyperlink r:id="rId18" w:anchor="StatementBodies" w:history="1">
               <w:r>
                 <w:rPr>
                   <w:rStyle w:val="Hyperlink"/>
@@ -4455,7 +4497,7 @@
                 <w:sz w:val="20"/>
               </w:rPr>
             </w:pPr>
-            <w:hyperlink r:id="rId16" w:history="1">
+            <w:hyperlink r:id="rId19" w:history="1">
               <w:r>
                 <w:rPr>
                   <w:rStyle w:val="Hyperlink"/>
@@ -4483,6 +4525,86 @@
               </w:rPr>
             </w:pPr>
           </w:p>
+          <w:p>
+            <w:pPr>
+              <w:cnfStyle w:val="000000100000" w:firstRow="0" w:lastRow="0" w:firstColumn="0" w:lastColumn="0" w:oddVBand="0" w:evenVBand="0" w:oddHBand="1" w:evenHBand="0" w:firstRowFirstColumn="0" w:firstRowLastColumn="0" w:lastRowFirstColumn="0" w:lastRowLastColumn="0"/>
+              <w:rPr>
+                <w:rFonts w:asciiTheme="majorHAnsi" w:hAnsiTheme="majorHAnsi" w:cstheme="majorHAnsi"/>
+                <w:sz w:val="20"/>
+                <w:szCs w:val="20"/>
+              </w:rPr>
+            </w:pPr>
+            <w:proofErr w:type="spellStart"/>
+            <w:r>
+              <w:rPr>
+                <w:rFonts w:asciiTheme="majorHAnsi" w:hAnsiTheme="majorHAnsi" w:cstheme="majorHAnsi"/>
+                <w:sz w:val="20"/>
+                <w:szCs w:val="20"/>
+              </w:rPr>
+              <w:t>Regexp</w:t>
+            </w:r>
+            <w:proofErr w:type="spellEnd"/>
+          </w:p>
+          <w:p>
+            <w:pPr>
+              <w:cnfStyle w:val="000000100000" w:firstRow="0" w:lastRow="0" w:firstColumn="0" w:lastColumn="0" w:oddVBand="0" w:evenVBand="0" w:oddHBand="1" w:evenHBand="0" w:firstRowFirstColumn="0" w:firstRowLastColumn="0" w:lastRowFirstColumn="0" w:lastRowLastColumn="0"/>
+              <w:rPr>
+                <w:rFonts w:asciiTheme="majorHAnsi" w:hAnsiTheme="majorHAnsi" w:cstheme="majorHAnsi"/>
+                <w:sz w:val="20"/>
+                <w:szCs w:val="20"/>
+              </w:rPr>
+            </w:pPr>
+            <w:hyperlink r:id="rId20" w:history="1">
+              <w:r>
+                <w:rPr>
+                  <w:rStyle w:val="Hyperlink"/>
+                  <w:rFonts w:asciiTheme="majorHAnsi" w:hAnsiTheme="majorHAnsi" w:cstheme="majorHAnsi"/>
+                  <w:sz w:val="20"/>
+                  <w:szCs w:val="20"/>
+                </w:rPr>
+                <w:t>https://www.w3schools.com/jsref/jsref_obj_regexp.asp</w:t>
+              </w:r>
+            </w:hyperlink>
+            <w:r>
+              <w:rPr>
+                <w:rFonts w:asciiTheme="majorHAnsi" w:hAnsiTheme="majorHAnsi" w:cstheme="majorHAnsi"/>
+                <w:sz w:val="20"/>
+                <w:szCs w:val="20"/>
+              </w:rPr>
+              <w:t xml:space="preserve"> </w:t>
+            </w:r>
+          </w:p>
+          <w:p>
+            <w:pPr>
+              <w:cnfStyle w:val="000000100000" w:firstRow="0" w:lastRow="0" w:firstColumn="0" w:lastColumn="0" w:oddVBand="0" w:evenVBand="0" w:oddHBand="1" w:evenHBand="0" w:firstRowFirstColumn="0" w:firstRowLastColumn="0" w:lastRowFirstColumn="0" w:lastRowLastColumn="0"/>
+              <w:rPr>
+                <w:rFonts w:asciiTheme="majorHAnsi" w:hAnsiTheme="majorHAnsi" w:cstheme="majorHAnsi"/>
+                <w:sz w:val="20"/>
+                <w:szCs w:val="20"/>
+              </w:rPr>
+            </w:pPr>
+            <w:hyperlink r:id="rId21" w:history="1">
+              <w:r>
+                <w:rPr>
+                  <w:rStyle w:val="Hyperlink"/>
+                  <w:rFonts w:asciiTheme="majorHAnsi" w:hAnsiTheme="majorHAnsi" w:cstheme="majorHAnsi"/>
+                  <w:sz w:val="20"/>
+                  <w:szCs w:val="20"/>
+                </w:rPr>
+                <w:t>https://www.regexpal.com/</w:t>
+              </w:r>
+            </w:hyperlink>
+          </w:p>
+          <w:p>
+            <w:pPr>
+              <w:cnfStyle w:val="000000100000" w:firstRow="0" w:lastRow="0" w:firstColumn="0" w:lastColumn="0" w:oddVBand="0" w:evenVBand="0" w:oddHBand="1" w:evenHBand="0" w:firstRowFirstColumn="0" w:firstRowLastColumn="0" w:lastRowFirstColumn="0" w:lastRowLastColumn="0"/>
+              <w:rPr>
+                <w:rFonts w:asciiTheme="majorHAnsi" w:hAnsiTheme="majorHAnsi" w:cstheme="majorHAnsi"/>
+                <w:sz w:val="20"/>
+                <w:szCs w:val="20"/>
+              </w:rPr>
+            </w:pPr>
+          </w:p>
         </w:tc>
         <w:tc>
           <w:tcPr>
@@ -5033,7 +5155,7 @@
                 <w:sz w:val="20"/>
               </w:rPr>
             </w:pPr>
-            <w:hyperlink r:id="rId17" w:history="1">
+            <w:hyperlink r:id="rId22" w:history="1">
               <w:r>
                 <w:rPr>
                   <w:rStyle w:val="Hyperlink"/>
@@ -5059,7 +5181,7 @@
                 <w:sz w:val="20"/>
               </w:rPr>
             </w:pPr>
-            <w:hyperlink r:id="rId18" w:history="1">
+            <w:hyperlink r:id="rId23" w:history="1">
               <w:r>
                 <w:rPr>
                   <w:rStyle w:val="Hyperlink"/>
@@ -5085,7 +5207,7 @@
                 <w:sz w:val="20"/>
               </w:rPr>
             </w:pPr>
-            <w:hyperlink r:id="rId19" w:anchor="es" w:history="1">
+            <w:hyperlink r:id="rId24" w:anchor="es" w:history="1">
               <w:r>
                 <w:rPr>
                   <w:rStyle w:val="Hyperlink"/>
@@ -5111,7 +5233,7 @@
                 <w:sz w:val="20"/>
               </w:rPr>
             </w:pPr>
-            <w:hyperlink r:id="rId20" w:history="1">
+            <w:hyperlink r:id="rId25" w:history="1">
               <w:r>
                 <w:rPr>
                   <w:rStyle w:val="Hyperlink"/>
@@ -5157,7 +5279,7 @@
                 <w:lang w:val="en-US"/>
               </w:rPr>
             </w:pPr>
-            <w:hyperlink r:id="rId21" w:history="1">
+            <w:hyperlink r:id="rId26" w:history="1">
               <w:r>
                 <w:rPr>
                   <w:rStyle w:val="Hyperlink"/>
@@ -5727,7 +5849,7 @@
                 <w:sz w:val="20"/>
               </w:rPr>
             </w:pPr>
-            <w:hyperlink r:id="rId22" w:history="1">
+            <w:hyperlink r:id="rId27" w:history="1">
               <w:r>
                 <w:rPr>
                   <w:rStyle w:val="Hyperlink"/>
@@ -5811,6 +5933,7 @@
                 <w:sz w:val="20"/>
                 <w:szCs w:val="20"/>
               </w:rPr>
+              <w:lastRenderedPageBreak/>
               <w:t>Laboratorio:</w:t>
             </w:r>
           </w:p>
@@ -5856,6 +5979,7 @@
                 <w:sz w:val="20"/>
                 <w:szCs w:val="20"/>
               </w:rPr>
+              <w:lastRenderedPageBreak/>
               <w:t>Día 06</w:t>
             </w:r>
           </w:p>
@@ -6001,7 +6125,6 @@
                 <w:sz w:val="20"/>
                 <w:szCs w:val="20"/>
               </w:rPr>
-              <w:lastRenderedPageBreak/>
               <w:t>Ambientación</w:t>
             </w:r>
           </w:p>
@@ -6809,7 +6932,7 @@
                 <w:sz w:val="16"/>
               </w:rPr>
             </w:pPr>
-            <w:hyperlink r:id="rId23" w:history="1">
+            <w:hyperlink r:id="rId28" w:history="1">
               <w:r>
                 <w:rPr>
                   <w:rStyle w:val="Hyperlink"/>
@@ -6834,7 +6957,7 @@
                 <w:sz w:val="16"/>
               </w:rPr>
             </w:pPr>
-            <w:hyperlink r:id="rId24" w:history="1">
+            <w:hyperlink r:id="rId29" w:history="1">
               <w:r>
                 <w:rPr>
                   <w:rStyle w:val="Hyperlink"/>
@@ -6859,7 +6982,7 @@
                 <w:sz w:val="16"/>
               </w:rPr>
             </w:pPr>
-            <w:hyperlink r:id="rId25" w:history="1">
+            <w:hyperlink r:id="rId30" w:history="1">
               <w:r>
                 <w:rPr>
                   <w:rStyle w:val="Hyperlink"/>
@@ -6914,7 +7037,7 @@
                 <w:szCs w:val="18"/>
               </w:rPr>
             </w:pPr>
-            <w:hyperlink r:id="rId26" w:history="1">
+            <w:hyperlink r:id="rId31" w:history="1">
               <w:r>
                 <w:rPr>
                   <w:rStyle w:val="Hyperlink"/>
@@ -7024,7 +7147,7 @@
                 <w:sz w:val="20"/>
               </w:rPr>
             </w:pPr>
-            <w:hyperlink r:id="rId27" w:anchor="0" w:history="1">
+            <w:hyperlink r:id="rId32" w:anchor="0" w:history="1">
               <w:r>
                 <w:rPr>
                   <w:rStyle w:val="Hyperlink"/>
@@ -7069,7 +7192,7 @@
                 <w:lang w:val="en-US"/>
               </w:rPr>
             </w:pPr>
-            <w:hyperlink r:id="rId28" w:anchor="2" w:history="1">
+            <w:hyperlink r:id="rId33" w:anchor="2" w:history="1">
               <w:r>
                 <w:rPr>
                   <w:rStyle w:val="Hyperlink"/>
@@ -7105,7 +7228,7 @@
                 <w:sz w:val="20"/>
               </w:rPr>
             </w:pPr>
-            <w:hyperlink r:id="rId29" w:anchor="0" w:history="1">
+            <w:hyperlink r:id="rId34" w:anchor="0" w:history="1">
               <w:r>
                 <w:rPr>
                   <w:rStyle w:val="Hyperlink"/>
@@ -7147,7 +7270,7 @@
                 <w:sz w:val="20"/>
               </w:rPr>
             </w:pPr>
-            <w:hyperlink r:id="rId30" w:anchor="0" w:history="1">
+            <w:hyperlink r:id="rId35" w:anchor="0" w:history="1">
               <w:r>
                 <w:rPr>
                   <w:rStyle w:val="Hyperlink"/>
@@ -7180,6 +7303,7 @@
                 <w:sz w:val="20"/>
                 <w:lang w:val="en-US"/>
               </w:rPr>
+              <w:lastRenderedPageBreak/>
               <w:t>Starter Kit app</w:t>
             </w:r>
           </w:p>
@@ -7192,7 +7316,7 @@
                 <w:lang w:val="en-US"/>
               </w:rPr>
             </w:pPr>
-            <w:hyperlink r:id="rId31" w:anchor="0" w:history="1">
+            <w:hyperlink r:id="rId36" w:anchor="0" w:history="1">
               <w:r>
                 <w:rPr>
                   <w:rStyle w:val="Hyperlink"/>
@@ -7221,6 +7345,38 @@
               <w:cnfStyle w:val="000000000000" w:firstRow="0" w:lastRow="0" w:firstColumn="0" w:lastColumn="0" w:oddVBand="0" w:evenVBand="0" w:oddHBand="0" w:evenHBand="0" w:firstRowFirstColumn="0" w:firstRowLastColumn="0" w:lastRowFirstColumn="0" w:lastRowLastColumn="0"/>
               <w:rPr>
                 <w:rFonts w:asciiTheme="majorHAnsi" w:eastAsia="Calibri" w:hAnsiTheme="majorHAnsi" w:cstheme="majorHAnsi"/>
+                <w:sz w:val="20"/>
+                <w:szCs w:val="20"/>
+                <w:lang w:val="en-US"/>
+              </w:rPr>
+            </w:pPr>
+            <w:hyperlink r:id="rId37" w:history="1">
+              <w:r>
+                <w:rPr>
+                  <w:rStyle w:val="Hyperlink"/>
+                  <w:rFonts w:asciiTheme="majorHAnsi" w:eastAsia="Calibri" w:hAnsiTheme="majorHAnsi" w:cstheme="majorHAnsi"/>
+                  <w:sz w:val="20"/>
+                  <w:szCs w:val="20"/>
+                  <w:lang w:val="en-US"/>
+                </w:rPr>
+                <w:t>https://meowni.ca/posts/polymer-2-cheatsheet/</w:t>
+              </w:r>
+            </w:hyperlink>
+            <w:r>
+              <w:rPr>
+                <w:rFonts w:asciiTheme="majorHAnsi" w:eastAsia="Calibri" w:hAnsiTheme="majorHAnsi" w:cstheme="majorHAnsi"/>
+                <w:sz w:val="20"/>
+                <w:szCs w:val="20"/>
+                <w:lang w:val="en-US"/>
+              </w:rPr>
+              <w:t xml:space="preserve"> </w:t>
+            </w:r>
+          </w:p>
+          <w:p>
+            <w:pPr>
+              <w:cnfStyle w:val="000000000000" w:firstRow="0" w:lastRow="0" w:firstColumn="0" w:lastColumn="0" w:oddVBand="0" w:evenVBand="0" w:oddHBand="0" w:evenHBand="0" w:firstRowFirstColumn="0" w:firstRowLastColumn="0" w:lastRowFirstColumn="0" w:lastRowLastColumn="0"/>
+              <w:rPr>
+                <w:rFonts w:asciiTheme="majorHAnsi" w:eastAsia="Calibri" w:hAnsiTheme="majorHAnsi" w:cstheme="majorHAnsi"/>
                 <w:b/>
                 <w:sz w:val="20"/>
                 <w:szCs w:val="20"/>
@@ -7234,7 +7390,6 @@
                 <w:szCs w:val="20"/>
                 <w:lang w:val="en-US"/>
               </w:rPr>
-              <w:lastRenderedPageBreak/>
               <w:t xml:space="preserve"> </w:t>
             </w:r>
           </w:p>
@@ -7277,7 +7432,6 @@
                 <w:sz w:val="20"/>
                 <w:szCs w:val="20"/>
               </w:rPr>
-              <w:lastRenderedPageBreak/>
               <w:t>8</w:t>
             </w:r>
             <w:r>
@@ -8335,7 +8489,7 @@
                 <w:szCs w:val="20"/>
               </w:rPr>
             </w:pPr>
-            <w:hyperlink r:id="rId32" w:anchor="!/delicious-beard?path=frog-component.html:1:4" w:history="1">
+            <w:hyperlink r:id="rId38" w:anchor="!/delicious-beard?path=frog-component.html:1:4" w:history="1">
               <w:r>
                 <w:rPr>
                   <w:rStyle w:val="Hyperlink"/>
@@ -8649,10 +8803,8 @@
                 <w:sz w:val="24"/>
                 <w:szCs w:val="20"/>
               </w:rPr>
-              <w:t>Z</w:t>
-            </w:r>
-            <w:bookmarkStart w:id="0" w:name="_GoBack"/>
-            <w:bookmarkEnd w:id="0"/>
+              <w:t>A</w:t>
+            </w:r>
           </w:p>
         </w:tc>
         <w:tc>
@@ -8976,7 +9128,7 @@
                 <w:sz w:val="18"/>
               </w:rPr>
             </w:pPr>
-            <w:hyperlink r:id="rId33" w:history="1">
+            <w:hyperlink r:id="rId39" w:history="1">
               <w:r>
                 <w:rPr>
                   <w:rStyle w:val="Hyperlink"/>
@@ -8995,7 +9147,7 @@
                 <w:szCs w:val="20"/>
               </w:rPr>
             </w:pPr>
-            <w:hyperlink r:id="rId34" w:history="1">
+            <w:hyperlink r:id="rId40" w:history="1">
               <w:r>
                 <w:rPr>
                   <w:rStyle w:val="Hyperlink"/>
@@ -9046,6 +9198,7 @@
                 <w:sz w:val="20"/>
                 <w:szCs w:val="20"/>
               </w:rPr>
+              <w:lastRenderedPageBreak/>
               <w:t>D</w:t>
             </w:r>
             <w:r>
@@ -9121,8 +9274,7 @@
                 <w:sz w:val="24"/>
                 <w:szCs w:val="20"/>
               </w:rPr>
-              <w:lastRenderedPageBreak/>
-              <w:t>A</w:t>
+              <w:t>B</w:t>
             </w:r>
           </w:p>
         </w:tc>
@@ -9385,7 +9537,7 @@
                 <w:sz w:val="18"/>
               </w:rPr>
             </w:pPr>
-            <w:hyperlink r:id="rId35" w:history="1">
+            <w:hyperlink r:id="rId41" w:history="1">
               <w:r>
                 <w:rPr>
                   <w:rStyle w:val="Hyperlink"/>
@@ -9404,7 +9556,7 @@
                 <w:szCs w:val="20"/>
               </w:rPr>
             </w:pPr>
-            <w:hyperlink r:id="rId36" w:history="1">
+            <w:hyperlink r:id="rId42" w:history="1">
               <w:r>
                 <w:rPr>
                   <w:rStyle w:val="Hyperlink"/>
@@ -9533,7 +9685,7 @@
                 <w:sz w:val="24"/>
                 <w:szCs w:val="20"/>
               </w:rPr>
-              <w:t>B</w:t>
+              <w:t>C</w:t>
             </w:r>
           </w:p>
         </w:tc>
@@ -9824,7 +9976,7 @@
                 <w:sz w:val="20"/>
               </w:rPr>
             </w:pPr>
-            <w:hyperlink r:id="rId37" w:history="1">
+            <w:hyperlink r:id="rId43" w:history="1">
               <w:r>
                 <w:rPr>
                   <w:rStyle w:val="Hyperlink"/>
@@ -9851,7 +10003,7 @@
                 <w:szCs w:val="20"/>
               </w:rPr>
             </w:pPr>
-            <w:hyperlink r:id="rId38" w:history="1">
+            <w:hyperlink r:id="rId44" w:history="1">
               <w:r>
                 <w:rPr>
                   <w:rStyle w:val="Hyperlink"/>
@@ -9932,7 +10084,7 @@
                 <w:sz w:val="24"/>
                 <w:szCs w:val="20"/>
               </w:rPr>
-              <w:t>C</w:t>
+              <w:t>D</w:t>
             </w:r>
           </w:p>
         </w:tc>
@@ -10372,7 +10524,7 @@
                 <w:szCs w:val="20"/>
               </w:rPr>
             </w:pPr>
-            <w:hyperlink r:id="rId39" w:history="1">
+            <w:hyperlink r:id="rId45" w:history="1">
               <w:r>
                 <w:rPr>
                   <w:rStyle w:val="Hyperlink"/>
@@ -10401,7 +10553,7 @@
                 <w:szCs w:val="20"/>
               </w:rPr>
             </w:pPr>
-            <w:hyperlink r:id="rId40" w:history="1">
+            <w:hyperlink r:id="rId46" w:history="1">
               <w:r>
                 <w:rPr>
                   <w:rStyle w:val="Hyperlink"/>
@@ -10431,7 +10583,7 @@
                 <w:szCs w:val="20"/>
               </w:rPr>
             </w:pPr>
-            <w:hyperlink r:id="rId41" w:history="1">
+            <w:hyperlink r:id="rId47" w:history="1">
               <w:r>
                 <w:rPr>
                   <w:rStyle w:val="Hyperlink"/>
@@ -10507,7 +10659,7 @@
                 <w:sz w:val="24"/>
                 <w:szCs w:val="20"/>
               </w:rPr>
-              <w:t>D</w:t>
+              <w:t>E</w:t>
             </w:r>
           </w:p>
         </w:tc>
@@ -10602,6 +10754,7 @@
                 <w:szCs w:val="20"/>
                 <w:lang w:val="en-US"/>
               </w:rPr>
+              <w:lastRenderedPageBreak/>
               <w:t xml:space="preserve">Gesture events </w:t>
             </w:r>
           </w:p>
@@ -10809,26 +10962,6 @@
           <w:rFonts w:ascii="Calibri" w:eastAsia="Calibri" w:hAnsi="Calibri" w:cs="Calibri"/>
         </w:rPr>
       </w:pPr>
-      <w:r>
-        <w:rPr>
-          <w:rFonts w:ascii="Calibri" w:eastAsia="Calibri" w:hAnsi="Calibri" w:cs="Calibri"/>
-        </w:rPr>
-        <w:br w:type="page"/>
-      </w:r>
-    </w:p>
-    <w:p>
-      <w:pPr>
-        <w:rPr>
-          <w:rFonts w:ascii="Calibri" w:eastAsia="Calibri" w:hAnsi="Calibri" w:cs="Calibri"/>
-        </w:rPr>
-      </w:pPr>
-    </w:p>
-    <w:p>
-      <w:pPr>
-        <w:rPr>
-          <w:rFonts w:ascii="Calibri" w:eastAsia="Calibri" w:hAnsi="Calibri" w:cs="Calibri"/>
-        </w:rPr>
-      </w:pPr>
     </w:p>
     <w:p>
       <w:pPr>
@@ -10938,7 +11071,7 @@
         </w:rPr>
         <w:t>)</w:t>
       </w:r>
-      <w:hyperlink r:id="rId42">
+      <w:hyperlink r:id="rId48">
         <w:r>
           <w:rPr>
             <w:rFonts w:ascii="Calibri" w:eastAsia="Calibri" w:hAnsi="Calibri" w:cs="Calibri"/>
@@ -10992,7 +11125,7 @@
         </w:rPr>
         <w:t xml:space="preserve"> versión 2.17</w:t>
       </w:r>
-      <w:hyperlink r:id="rId43">
+      <w:hyperlink r:id="rId49">
         <w:r>
           <w:rPr>
             <w:rFonts w:ascii="Calibri" w:eastAsia="Calibri" w:hAnsi="Calibri" w:cs="Calibri"/>
@@ -11000,7 +11133,7 @@
           <w:t xml:space="preserve"> </w:t>
         </w:r>
       </w:hyperlink>
-      <w:hyperlink r:id="rId44">
+      <w:hyperlink r:id="rId50">
         <w:r>
           <w:rPr>
             <w:rFonts w:ascii="Calibri" w:eastAsia="Calibri" w:hAnsi="Calibri" w:cs="Calibri"/>
@@ -11041,7 +11174,7 @@
         </w:rPr>
         <w:t xml:space="preserve"> versión 1.27</w:t>
       </w:r>
-      <w:hyperlink r:id="rId45">
+      <w:hyperlink r:id="rId51">
         <w:r>
           <w:rPr>
             <w:rFonts w:ascii="Calibri" w:eastAsia="Calibri" w:hAnsi="Calibri" w:cs="Calibri"/>
@@ -11595,7 +11728,7 @@
           <w:szCs w:val="22"/>
         </w:rPr>
       </w:pPr>
-      <w:hyperlink r:id="rId46" w:history="1">
+      <w:hyperlink r:id="rId52" w:history="1">
         <w:r>
           <w:rPr>
             <w:rStyle w:val="Hyperlink"/>
@@ -12115,7 +12248,7 @@
           <w:rFonts w:ascii="Calibri" w:eastAsia="Calibri" w:hAnsi="Calibri" w:cs="Calibri"/>
         </w:rPr>
       </w:pPr>
-      <w:hyperlink r:id="rId47" w:anchor="0" w:history="1">
+      <w:hyperlink r:id="rId53" w:anchor="0" w:history="1">
         <w:r>
           <w:rPr>
             <w:rStyle w:val="Hyperlink"/>
@@ -12153,7 +12286,7 @@
           <w:lang w:val="en-US"/>
         </w:rPr>
       </w:pPr>
-      <w:hyperlink r:id="rId48" w:anchor="2" w:history="1">
+      <w:hyperlink r:id="rId54" w:anchor="2" w:history="1">
         <w:r>
           <w:rPr>
             <w:rStyle w:val="Hyperlink"/>
@@ -12183,7 +12316,7 @@
           <w:rFonts w:ascii="Calibri" w:eastAsia="Calibri" w:hAnsi="Calibri" w:cs="Calibri"/>
         </w:rPr>
       </w:pPr>
-      <w:hyperlink r:id="rId49" w:anchor="0" w:history="1">
+      <w:hyperlink r:id="rId55" w:anchor="0" w:history="1">
         <w:r>
           <w:rPr>
             <w:rStyle w:val="Hyperlink"/>
@@ -12218,7 +12351,7 @@
           <w:rFonts w:ascii="Calibri" w:eastAsia="Calibri" w:hAnsi="Calibri" w:cs="Calibri"/>
         </w:rPr>
       </w:pPr>
-      <w:hyperlink r:id="rId50" w:anchor="0" w:history="1">
+      <w:hyperlink r:id="rId56" w:anchor="0" w:history="1">
         <w:r>
           <w:rPr>
             <w:rStyle w:val="Hyperlink"/>
@@ -12256,7 +12389,7 @@
           <w:lang w:val="en-US"/>
         </w:rPr>
       </w:pPr>
-      <w:hyperlink r:id="rId51" w:anchor="0" w:history="1">
+      <w:hyperlink r:id="rId57" w:anchor="0" w:history="1">
         <w:r>
           <w:rPr>
             <w:rStyle w:val="Hyperlink"/>
@@ -14244,7 +14377,7 @@
           <w:lang w:val="es-MX" w:eastAsia="es-MX"/>
         </w:rPr>
       </w:pPr>
-      <w:hyperlink r:id="rId52" w:history="1">
+      <w:hyperlink r:id="rId58" w:history="1">
         <w:r>
           <w:rPr>
             <w:rStyle w:val="Hyperlink"/>
@@ -14428,7 +14561,7 @@
           <w:lang w:eastAsia="es-MX"/>
         </w:rPr>
       </w:pPr>
-      <w:hyperlink r:id="rId53" w:anchor="/?v=1.7.0" w:history="1">
+      <w:hyperlink r:id="rId59" w:anchor="/?v=1.7.0" w:history="1">
         <w:r>
           <w:rPr>
             <w:rStyle w:val="Hyperlink"/>
@@ -14700,6 +14833,8 @@
         </w:rPr>
         <w:t>npm</w:t>
       </w:r>
+      <w:bookmarkStart w:id="0" w:name="_GoBack"/>
+      <w:bookmarkEnd w:id="0"/>
       <w:proofErr w:type="spellEnd"/>
     </w:p>
     <w:p>
@@ -19989,7 +20124,7 @@
 </file>
 
 <file path=customXml/itemProps1.xml><?xml version="1.0" encoding="utf-8"?>
-<ds:datastoreItem xmlns:ds="http://schemas.openxmlformats.org/officeDocument/2006/customXml" ds:itemID="{EF674E1D-A2B3-4A15-ABE5-FC84C3C71587}">
+<ds:datastoreItem xmlns:ds="http://schemas.openxmlformats.org/officeDocument/2006/customXml" ds:itemID="{52E48736-D3C6-4C7C-8354-7E78F51274F3}">
   <ds:schemaRefs>
     <ds:schemaRef ds:uri="http://schemas.openxmlformats.org/officeDocument/2006/bibliography"/>
   </ds:schemaRefs>

</xml_diff>